<commit_message>
Product Form and Add Products to DB functionality
</commit_message>
<xml_diff>
--- a/Documents/UML.docx
+++ b/Documents/UML.docx
@@ -5,18 +5,18 @@
     <w:p>
       <w:r>
         <w:drawing>
-          <wp:anchor distT="0" distB="0" distL="114300" distR="114300" simplePos="0" relativeHeight="251658240" behindDoc="0" locked="0" layoutInCell="1" allowOverlap="1" wp14:anchorId="2AA1A3AA" wp14:editId="69336D96">
+          <wp:anchor distT="0" distB="0" distL="114300" distR="114300" simplePos="0" relativeHeight="251658240" behindDoc="0" locked="0" layoutInCell="1" allowOverlap="1" wp14:anchorId="4D53330C" wp14:editId="1383F30E">
             <wp:simplePos x="0" y="0"/>
             <wp:positionH relativeFrom="column">
-              <wp:posOffset>-770255</wp:posOffset>
+              <wp:posOffset>-671195</wp:posOffset>
             </wp:positionH>
             <wp:positionV relativeFrom="paragraph">
-              <wp:posOffset>-648335</wp:posOffset>
+              <wp:posOffset>-663575</wp:posOffset>
             </wp:positionV>
-            <wp:extent cx="10456308" cy="5448300"/>
-            <wp:effectExtent l="0" t="0" r="2540" b="0"/>
+            <wp:extent cx="10305924" cy="5334000"/>
+            <wp:effectExtent l="0" t="0" r="635" b="0"/>
             <wp:wrapNone/>
-            <wp:docPr id="1" name="Picture 1"/>
+            <wp:docPr id="1" name="Picture 1" descr="Diagram&#10;&#10;Description automatically generated"/>
             <wp:cNvGraphicFramePr>
               <a:graphicFrameLocks xmlns:a="http://schemas.openxmlformats.org/drawingml/2006/main" noChangeAspect="1"/>
             </wp:cNvGraphicFramePr>
@@ -24,7 +24,7 @@
               <a:graphicData uri="http://schemas.openxmlformats.org/drawingml/2006/picture">
                 <pic:pic xmlns:pic="http://schemas.openxmlformats.org/drawingml/2006/picture">
                   <pic:nvPicPr>
-                    <pic:cNvPr id="1" name=""/>
+                    <pic:cNvPr id="1" name="Picture 1" descr="Diagram&#10;&#10;Description automatically generated"/>
                     <pic:cNvPicPr/>
                   </pic:nvPicPr>
                   <pic:blipFill>
@@ -42,7 +42,7 @@
                   <pic:spPr>
                     <a:xfrm>
                       <a:off x="0" y="0"/>
-                      <a:ext cx="10461993" cy="5451262"/>
+                      <a:ext cx="10310446" cy="5336341"/>
                     </a:xfrm>
                     <a:prstGeom prst="rect">
                       <a:avLst/>

</xml_diff>